<commit_message>
added user activity diagram
</commit_message>
<xml_diff>
--- a/SE_LAB.docx
+++ b/SE_LAB.docx
@@ -7,17 +7,6 @@
         <w:pStyle w:val="IntenseQuote"/>
         <w:ind w:left="0"/>
         <w:jc w:val="left"/>
-        <w:rPr>
-          <w:b/>
-          <w:bCs/>
-          <w:i w:val="0"/>
-          <w:iCs w:val="0"/>
-          <w:color w:val="002060"/>
-          <w:sz w:val="36"/>
-          <w:szCs w:val="36"/>
-        </w:rPr>
-      </w:pPr>
-      <w:r>
         <w:rPr>
           <w:b/>
           <w:bCs/>
@@ -27,31 +16,62 @@
           <w:sz w:val="36"/>
           <w:szCs w:val="36"/>
         </w:rPr>
-        <w:t xml:space="preserve">Practical </w:t>
-      </w:r>
-      <w:proofErr w:type="gramStart"/>
-      <w:r>
-        <w:rPr>
-          <w:b/>
-          <w:bCs/>
-          <w:i w:val="0"/>
-          <w:iCs w:val="0"/>
+      </w:pPr>
+    </w:p>
+    <w:p>
+      <w:pPr>
+        <w:rPr>
+          <w:b/>
+          <w:bCs/>
+          <w:i/>
+          <w:iCs/>
+          <w:color w:val="002060"/>
+          <w:sz w:val="36"/>
+          <w:szCs w:val="36"/>
+        </w:rPr>
+      </w:pPr>
+      <w:r>
+        <w:rPr>
+          <w:b/>
+          <w:bCs/>
+          <w:i/>
+          <w:iCs/>
           <w:color w:val="C00000"/>
           <w:sz w:val="36"/>
           <w:szCs w:val="36"/>
         </w:rPr>
-        <w:t xml:space="preserve">1 </w:t>
-      </w:r>
-      <w:r>
-        <w:rPr>
-          <w:b/>
-          <w:bCs/>
-          <w:i w:val="0"/>
-          <w:iCs w:val="0"/>
+        <w:br w:type="page"/>
+      </w:r>
+      <w:r>
+        <w:rPr>
+          <w:b/>
+          <w:bCs/>
           <w:color w:val="C00000"/>
           <w:sz w:val="36"/>
           <w:szCs w:val="36"/>
         </w:rPr>
+        <w:lastRenderedPageBreak/>
+        <w:t xml:space="preserve">Practical </w:t>
+      </w:r>
+      <w:proofErr w:type="gramStart"/>
+      <w:r>
+        <w:rPr>
+          <w:b/>
+          <w:bCs/>
+          <w:color w:val="C00000"/>
+          <w:sz w:val="36"/>
+          <w:szCs w:val="36"/>
+        </w:rPr>
+        <w:t xml:space="preserve">1 </w:t>
+      </w:r>
+      <w:r>
+        <w:rPr>
+          <w:b/>
+          <w:bCs/>
+          <w:color w:val="C00000"/>
+          <w:sz w:val="36"/>
+          <w:szCs w:val="36"/>
+        </w:rPr>
         <w:t>:</w:t>
       </w:r>
       <w:proofErr w:type="gramEnd"/>
@@ -59,8 +79,6 @@
         <w:rPr>
           <w:b/>
           <w:bCs/>
-          <w:i w:val="0"/>
-          <w:iCs w:val="0"/>
           <w:color w:val="002060"/>
           <w:sz w:val="36"/>
           <w:szCs w:val="36"/>
@@ -71,8 +89,6 @@
         <w:rPr>
           <w:b/>
           <w:bCs/>
-          <w:i w:val="0"/>
-          <w:iCs w:val="0"/>
           <w:color w:val="002060"/>
           <w:sz w:val="36"/>
           <w:szCs w:val="36"/>
@@ -83,8 +99,6 @@
         <w:rPr>
           <w:b/>
           <w:bCs/>
-          <w:i w:val="0"/>
-          <w:iCs w:val="0"/>
           <w:color w:val="002060"/>
           <w:sz w:val="36"/>
           <w:szCs w:val="36"/>
@@ -95,8 +109,6 @@
         <w:rPr>
           <w:b/>
           <w:bCs/>
-          <w:i w:val="0"/>
-          <w:iCs w:val="0"/>
           <w:color w:val="002060"/>
           <w:sz w:val="36"/>
           <w:szCs w:val="36"/>
@@ -107,8 +119,6 @@
         <w:rPr>
           <w:b/>
           <w:bCs/>
-          <w:i w:val="0"/>
-          <w:iCs w:val="0"/>
           <w:color w:val="002060"/>
           <w:sz w:val="36"/>
           <w:szCs w:val="36"/>
@@ -452,7 +462,6 @@
           <w:sz w:val="20"/>
           <w:szCs w:val="20"/>
         </w:rPr>
-        <w:lastRenderedPageBreak/>
         <w:t>Customizing platform settings, including accessibility features like subtitles and multi-language support.</w:t>
       </w:r>
     </w:p>
@@ -493,6 +502,7 @@
           <w:sz w:val="20"/>
           <w:szCs w:val="20"/>
         </w:rPr>
+        <w:lastRenderedPageBreak/>
         <w:t>2. Subscriber</w:t>
       </w:r>
     </w:p>
@@ -1045,7 +1055,6 @@
           <w:sz w:val="20"/>
           <w:szCs w:val="20"/>
         </w:rPr>
-        <w:lastRenderedPageBreak/>
         <w:t>Playback Control: Resume playback from where it was paused.</w:t>
       </w:r>
     </w:p>
@@ -1067,6 +1076,7 @@
           <w:sz w:val="20"/>
           <w:szCs w:val="20"/>
         </w:rPr>
+        <w:lastRenderedPageBreak/>
         <w:t>Feedback Mechanism: Rate and review content for others to see.</w:t>
       </w:r>
     </w:p>
@@ -1598,6 +1608,213 @@
         <w:t>Use – Case Diagram of Movie Streaming OTT Platform</w:t>
       </w:r>
     </w:p>
+    <w:p>
+      <w:pPr>
+        <w:rPr>
+          <w:b/>
+          <w:bCs/>
+          <w:sz w:val="32"/>
+          <w:szCs w:val="32"/>
+        </w:rPr>
+      </w:pPr>
+      <w:r>
+        <w:rPr>
+          <w:b/>
+          <w:bCs/>
+          <w:sz w:val="32"/>
+          <w:szCs w:val="32"/>
+        </w:rPr>
+        <w:br w:type="page"/>
+      </w:r>
+    </w:p>
+    <w:p>
+      <w:pPr>
+        <w:pStyle w:val="IntenseQuote"/>
+        <w:ind w:left="0"/>
+        <w:jc w:val="left"/>
+        <w:rPr>
+          <w:b/>
+          <w:bCs/>
+          <w:i w:val="0"/>
+          <w:iCs w:val="0"/>
+          <w:color w:val="002060"/>
+          <w:sz w:val="36"/>
+          <w:szCs w:val="36"/>
+        </w:rPr>
+      </w:pPr>
+      <w:r>
+        <w:rPr>
+          <w:b/>
+          <w:bCs/>
+          <w:i w:val="0"/>
+          <w:iCs w:val="0"/>
+          <w:color w:val="C00000"/>
+          <w:sz w:val="36"/>
+          <w:szCs w:val="36"/>
+        </w:rPr>
+        <w:lastRenderedPageBreak/>
+        <w:t xml:space="preserve">Practical </w:t>
+      </w:r>
+      <w:proofErr w:type="gramStart"/>
+      <w:r>
+        <w:rPr>
+          <w:b/>
+          <w:bCs/>
+          <w:i w:val="0"/>
+          <w:iCs w:val="0"/>
+          <w:color w:val="C00000"/>
+          <w:sz w:val="36"/>
+          <w:szCs w:val="36"/>
+        </w:rPr>
+        <w:t>3</w:t>
+      </w:r>
+      <w:r>
+        <w:rPr>
+          <w:b/>
+          <w:bCs/>
+          <w:i w:val="0"/>
+          <w:iCs w:val="0"/>
+          <w:color w:val="C00000"/>
+          <w:sz w:val="36"/>
+          <w:szCs w:val="36"/>
+        </w:rPr>
+        <w:t xml:space="preserve"> </w:t>
+      </w:r>
+      <w:r>
+        <w:rPr>
+          <w:b/>
+          <w:bCs/>
+          <w:i w:val="0"/>
+          <w:iCs w:val="0"/>
+          <w:color w:val="C00000"/>
+          <w:sz w:val="36"/>
+          <w:szCs w:val="36"/>
+        </w:rPr>
+        <w:t>:</w:t>
+      </w:r>
+      <w:proofErr w:type="gramEnd"/>
+      <w:r>
+        <w:rPr>
+          <w:b/>
+          <w:bCs/>
+          <w:i w:val="0"/>
+          <w:iCs w:val="0"/>
+          <w:color w:val="002060"/>
+          <w:sz w:val="36"/>
+          <w:szCs w:val="36"/>
+        </w:rPr>
+        <w:t xml:space="preserve"> </w:t>
+      </w:r>
+      <w:r>
+        <w:rPr>
+          <w:b/>
+          <w:bCs/>
+          <w:i w:val="0"/>
+          <w:iCs w:val="0"/>
+          <w:color w:val="002060"/>
+          <w:sz w:val="36"/>
+          <w:szCs w:val="36"/>
+        </w:rPr>
+        <w:t>Activity Diagrams</w:t>
+      </w:r>
+    </w:p>
+    <w:p>
+      <w:pPr>
+        <w:pStyle w:val="ListParagraph"/>
+        <w:numPr>
+          <w:ilvl w:val="1"/>
+          <w:numId w:val="13"/>
+        </w:numPr>
+        <w:jc w:val="center"/>
+        <w:rPr>
+          <w:b/>
+          <w:bCs/>
+          <w:sz w:val="24"/>
+          <w:szCs w:val="24"/>
+        </w:rPr>
+      </w:pPr>
+      <w:r>
+        <w:rPr>
+          <w:b/>
+          <w:bCs/>
+          <w:sz w:val="24"/>
+          <w:szCs w:val="24"/>
+        </w:rPr>
+        <w:t>User Activity Diagram (Watching to Reviewing any content)</w:t>
+      </w:r>
+    </w:p>
+    <w:p>
+      <w:pPr>
+        <w:jc w:val="center"/>
+        <w:rPr>
+          <w:b/>
+          <w:bCs/>
+          <w:sz w:val="32"/>
+          <w:szCs w:val="32"/>
+        </w:rPr>
+      </w:pPr>
+      <w:r>
+        <w:rPr>
+          <w:b/>
+          <w:bCs/>
+          <w:noProof/>
+          <w:sz w:val="32"/>
+          <w:szCs w:val="32"/>
+        </w:rPr>
+        <w:drawing>
+          <wp:inline distT="0" distB="0" distL="0" distR="0" wp14:anchorId="59D9F234" wp14:editId="60A1BC49">
+            <wp:extent cx="5731510" cy="7731760"/>
+            <wp:effectExtent l="0" t="0" r="2540" b="2540"/>
+            <wp:docPr id="2120348967" name="Picture 1"/>
+            <wp:cNvGraphicFramePr>
+              <a:graphicFrameLocks xmlns:a="http://schemas.openxmlformats.org/drawingml/2006/main" noChangeAspect="1"/>
+            </wp:cNvGraphicFramePr>
+            <a:graphic xmlns:a="http://schemas.openxmlformats.org/drawingml/2006/main">
+              <a:graphicData uri="http://schemas.openxmlformats.org/drawingml/2006/picture">
+                <pic:pic xmlns:pic="http://schemas.openxmlformats.org/drawingml/2006/picture">
+                  <pic:nvPicPr>
+                    <pic:cNvPr id="2120348967" name="Picture 2120348967"/>
+                    <pic:cNvPicPr/>
+                  </pic:nvPicPr>
+                  <pic:blipFill>
+                    <a:blip r:embed="rId6" cstate="print">
+                      <a:extLst>
+                        <a:ext uri="{28A0092B-C50C-407E-A947-70E740481C1C}">
+                          <a14:useLocalDpi xmlns:a14="http://schemas.microsoft.com/office/drawing/2010/main" val="0"/>
+                        </a:ext>
+                      </a:extLst>
+                    </a:blip>
+                    <a:stretch>
+                      <a:fillRect/>
+                    </a:stretch>
+                  </pic:blipFill>
+                  <pic:spPr>
+                    <a:xfrm>
+                      <a:off x="0" y="0"/>
+                      <a:ext cx="5731510" cy="7731760"/>
+                    </a:xfrm>
+                    <a:prstGeom prst="rect">
+                      <a:avLst/>
+                    </a:prstGeom>
+                  </pic:spPr>
+                </pic:pic>
+              </a:graphicData>
+            </a:graphic>
+          </wp:inline>
+        </w:drawing>
+      </w:r>
+    </w:p>
+    <w:p>
+      <w:pPr>
+        <w:jc w:val="center"/>
+        <w:rPr>
+          <w:b/>
+          <w:bCs/>
+          <w:sz w:val="32"/>
+          <w:szCs w:val="32"/>
+        </w:rPr>
+      </w:pPr>
+    </w:p>
     <w:sectPr>
       <w:pgSz w:w="11906" w:h="16838"/>
       <w:pgMar w:top="1440" w:right="1440" w:bottom="1440" w:left="1440" w:header="708" w:footer="708" w:gutter="0"/>
@@ -2918,7 +3135,7 @@
   <w:abstractNum w:abstractNumId="9" w15:restartNumberingAfterBreak="0">
     <w:nsid w:val="6D4B1AF1"/>
     <w:multiLevelType w:val="multilevel"/>
-    <w:tmpl w:val="31E0D84C"/>
+    <w:tmpl w:val="5A42106A"/>
     <w:lvl w:ilvl="0">
       <w:start w:val="1"/>
       <w:numFmt w:val="bullet"/>
@@ -2935,20 +3152,16 @@
         <w:sz w:val="20"/>
       </w:rPr>
     </w:lvl>
-    <w:lvl w:ilvl="1" w:tentative="1">
-      <w:start w:val="1"/>
-      <w:numFmt w:val="bullet"/>
-      <w:lvlText w:val="o"/>
-      <w:lvlJc w:val="left"/>
-      <w:pPr>
-        <w:tabs>
-          <w:tab w:val="num" w:pos="1440"/>
-        </w:tabs>
+    <w:lvl w:ilvl="1">
+      <w:start w:val="1"/>
+      <w:numFmt w:val="decimal"/>
+      <w:lvlText w:val="%2."/>
+      <w:lvlJc w:val="left"/>
+      <w:pPr>
         <w:ind w:left="1440" w:hanging="360"/>
       </w:pPr>
       <w:rPr>
-        <w:rFonts w:ascii="Courier New" w:hAnsi="Courier New" w:hint="default"/>
-        <w:sz w:val="20"/>
+        <w:rFonts w:hint="default"/>
       </w:rPr>
     </w:lvl>
     <w:lvl w:ilvl="2" w:tentative="1">

</xml_diff>